<commit_message>
changes made to readme.docx
</commit_message>
<xml_diff>
--- a/readme.docx
+++ b/readme.docx
@@ -39,8 +39,135 @@
           <w:szCs w:val="24"/>
         </w:rPr>
       </w:pPr>
+      <w:r>
+        <w:rPr>
+          <w:sz w:val="24"/>
+          <w:szCs w:val="24"/>
+        </w:rPr>
+        <w:t>Run “</w:t>
+      </w:r>
+      <w:proofErr w:type="spellStart"/>
+      <w:r>
+        <w:rPr>
+          <w:sz w:val="24"/>
+          <w:szCs w:val="24"/>
+        </w:rPr>
+        <w:t>cp</w:t>
+      </w:r>
+      <w:proofErr w:type="spellEnd"/>
+      <w:r>
+        <w:rPr>
+          <w:sz w:val="24"/>
+          <w:szCs w:val="24"/>
+        </w:rPr>
+        <w:t xml:space="preserve"> .</w:t>
+      </w:r>
+      <w:proofErr w:type="spellStart"/>
+      <w:r>
+        <w:rPr>
+          <w:sz w:val="24"/>
+          <w:szCs w:val="24"/>
+        </w:rPr>
+        <w:t>env.example</w:t>
+      </w:r>
+      <w:proofErr w:type="spellEnd"/>
+      <w:r>
+        <w:rPr>
+          <w:sz w:val="24"/>
+          <w:szCs w:val="24"/>
+        </w:rPr>
+        <w:t xml:space="preserve"> .</w:t>
+      </w:r>
+      <w:proofErr w:type="spellStart"/>
+      <w:r>
+        <w:rPr>
+          <w:sz w:val="24"/>
+          <w:szCs w:val="24"/>
+        </w:rPr>
+        <w:t>env</w:t>
+      </w:r>
+      <w:proofErr w:type="spellEnd"/>
+      <w:r>
+        <w:rPr>
+          <w:sz w:val="24"/>
+          <w:szCs w:val="24"/>
+        </w:rPr>
+        <w:t>” to create .</w:t>
+      </w:r>
+      <w:proofErr w:type="spellStart"/>
+      <w:r>
+        <w:rPr>
+          <w:sz w:val="24"/>
+          <w:szCs w:val="24"/>
+        </w:rPr>
+        <w:t>env</w:t>
+      </w:r>
+      <w:proofErr w:type="spellEnd"/>
+      <w:r>
+        <w:rPr>
+          <w:sz w:val="24"/>
+          <w:szCs w:val="24"/>
+        </w:rPr>
+        <w:t xml:space="preserve"> file</w:t>
+      </w:r>
+    </w:p>
+    <w:p>
+      <w:pPr>
+        <w:rPr>
+          <w:sz w:val="24"/>
+          <w:szCs w:val="24"/>
+        </w:rPr>
+      </w:pPr>
+      <w:r>
+        <w:rPr>
+          <w:sz w:val="24"/>
+          <w:szCs w:val="24"/>
+        </w:rPr>
+        <w:t>Run “</w:t>
+      </w:r>
       <w:bookmarkStart w:id="0" w:name="_GoBack"/>
+      <w:proofErr w:type="spellStart"/>
+      <w:r>
+        <w:rPr>
+          <w:sz w:val="24"/>
+          <w:szCs w:val="24"/>
+        </w:rPr>
+        <w:t>php</w:t>
+      </w:r>
+      <w:proofErr w:type="spellEnd"/>
+      <w:r>
+        <w:rPr>
+          <w:sz w:val="24"/>
+          <w:szCs w:val="24"/>
+        </w:rPr>
+        <w:t xml:space="preserve"> artisan </w:t>
+      </w:r>
+      <w:proofErr w:type="spellStart"/>
+      <w:r>
+        <w:rPr>
+          <w:sz w:val="24"/>
+          <w:szCs w:val="24"/>
+        </w:rPr>
+        <w:t>key</w:t>
+      </w:r>
+      <w:proofErr w:type="gramStart"/>
+      <w:r>
+        <w:rPr>
+          <w:sz w:val="24"/>
+          <w:szCs w:val="24"/>
+        </w:rPr>
+        <w:t>:generate</w:t>
+      </w:r>
       <w:bookmarkEnd w:id="0"/>
+      <w:proofErr w:type="spellEnd"/>
+      <w:proofErr w:type="gramEnd"/>
+      <w:r>
+        <w:rPr>
+          <w:sz w:val="24"/>
+          <w:szCs w:val="24"/>
+        </w:rPr>
+        <w:t>” to generate system key</w:t>
+      </w:r>
     </w:p>
     <w:p>
       <w:pPr>

</xml_diff>